<commit_message>
Added documentation and photos
</commit_message>
<xml_diff>
--- a/Documentation/Getting Started.docx
+++ b/Documentation/Getting Started.docx
@@ -26,122 +26,131 @@
         <w:jc w:val="center"/>
         <w:rPr>
           <w:rFonts w:ascii="Roboto Thin" w:hAnsi="Roboto Thin"/>
+          <w:color w:val="C45911" w:themeColor="accent2" w:themeShade="BF"/>
           <w:sz w:val="36"/>
           <w:szCs w:val="36"/>
         </w:rPr>
       </w:pPr>
+      <w:r>
+        <w:rPr>
+          <w:rFonts w:ascii="Roboto Thin" w:hAnsi="Roboto Thin"/>
+          <w:color w:val="C45911" w:themeColor="accent2" w:themeShade="BF"/>
+          <w:sz w:val="36"/>
+          <w:szCs w:val="36"/>
+        </w:rPr>
+        <w:t>Getting Started Guide</w:t>
+      </w:r>
+    </w:p>
+    <w:p>
+      <w:pPr>
+        <w:jc w:val="center"/>
+        <w:rPr>
+          <w:rFonts w:ascii="Roboto Thin" w:hAnsi="Roboto Thin"/>
+          <w:sz w:val="122"/>
+          <w:szCs w:val="96"/>
+        </w:rPr>
+      </w:pPr>
+    </w:p>
+    <w:p>
+      <w:pPr>
+        <w:rPr>
+          <w:rFonts w:ascii="Roboto Thin" w:hAnsi="Roboto Thin"/>
+          <w:sz w:val="106"/>
+          <w:szCs w:val="96"/>
+        </w:rPr>
+      </w:pPr>
+    </w:p>
+    <w:p>
+      <w:pPr>
+        <w:jc w:val="right"/>
+        <w:rPr>
+          <w:rFonts w:ascii="Roboto Thin" w:hAnsi="Roboto Thin"/>
+          <w:color w:val="2E74B5" w:themeColor="accent1" w:themeShade="BF"/>
+          <w:sz w:val="36"/>
+          <w:szCs w:val="36"/>
+        </w:rPr>
+      </w:pPr>
+      <w:r>
+        <w:rPr>
+          <w:rFonts w:ascii="Roboto Thin" w:hAnsi="Roboto Thin"/>
+          <w:sz w:val="122"/>
+          <w:szCs w:val="96"/>
+        </w:rPr>
+        <w:t>ESPLux</w:t>
+      </w:r>
       <w:r>
         <w:rPr>
           <w:rFonts w:ascii="Roboto Thin" w:hAnsi="Roboto Thin"/>
           <w:sz w:val="36"/>
           <w:szCs w:val="36"/>
         </w:rPr>
-        <w:t>Getting Started Guide</w:t>
-      </w:r>
-    </w:p>
-    <w:p>
-      <w:pPr>
-        <w:jc w:val="center"/>
-        <w:rPr>
-          <w:rFonts w:ascii="Roboto Thin" w:hAnsi="Roboto Thin"/>
-          <w:sz w:val="122"/>
-          <w:szCs w:val="96"/>
-        </w:rPr>
-      </w:pPr>
-    </w:p>
-    <w:p>
-      <w:pPr>
-        <w:rPr>
-          <w:rFonts w:ascii="Roboto Thin" w:hAnsi="Roboto Thin"/>
-          <w:sz w:val="106"/>
-          <w:szCs w:val="96"/>
-        </w:rPr>
-      </w:pPr>
-    </w:p>
-    <w:p>
-      <w:pPr>
-        <w:jc w:val="right"/>
+        <w:t xml:space="preserve"> </w:t>
+      </w:r>
+      <w:r>
         <w:rPr>
           <w:rFonts w:ascii="Roboto Thin" w:hAnsi="Roboto Thin"/>
           <w:sz w:val="36"/>
           <w:szCs w:val="36"/>
         </w:rPr>
-      </w:pPr>
+        <w:br/>
+      </w:r>
       <w:r>
         <w:rPr>
           <w:rFonts w:ascii="Roboto Thin" w:hAnsi="Roboto Thin"/>
-          <w:sz w:val="122"/>
-          <w:szCs w:val="96"/>
-        </w:rPr>
-        <w:t>ESPLux</w:t>
-      </w:r>
-      <w:r>
-        <w:rPr>
-          <w:rFonts w:ascii="Roboto Thin" w:hAnsi="Roboto Thin"/>
+          <w:color w:val="2E74B5" w:themeColor="accent1" w:themeShade="BF"/>
           <w:sz w:val="36"/>
           <w:szCs w:val="36"/>
         </w:rPr>
-        <w:t xml:space="preserve"> </w:t>
+        <w:t>Demonstration Unit</w:t>
       </w:r>
       <w:r>
         <w:rPr>
           <w:rFonts w:ascii="Roboto Thin" w:hAnsi="Roboto Thin"/>
+          <w:color w:val="2E74B5" w:themeColor="accent1" w:themeShade="BF"/>
           <w:sz w:val="36"/>
           <w:szCs w:val="36"/>
         </w:rPr>
-        <w:br/>
-      </w:r>
-      <w:r>
+        <w:t xml:space="preserve"> </w:t>
+      </w:r>
+    </w:p>
+    <w:p>
+      <w:pPr>
+        <w:jc w:val="right"/>
         <w:rPr>
           <w:rFonts w:ascii="Roboto Thin" w:hAnsi="Roboto Thin"/>
+          <w:color w:val="2E74B5" w:themeColor="accent1" w:themeShade="BF"/>
+          <w:sz w:val="26"/>
+          <w:szCs w:val="36"/>
+        </w:rPr>
+      </w:pPr>
+      <w:r>
+        <w:rPr>
+          <w:rFonts w:ascii="Roboto Thin" w:hAnsi="Roboto Thin"/>
+          <w:color w:val="2E74B5" w:themeColor="accent1" w:themeShade="BF"/>
+          <w:sz w:val="26"/>
+          <w:szCs w:val="36"/>
+        </w:rPr>
+        <w:t>Board Revision: 0.1</w:t>
+      </w:r>
+    </w:p>
+    <w:p>
+      <w:pPr>
+        <w:jc w:val="right"/>
+        <w:rPr>
+          <w:rFonts w:ascii="Roboto Thin" w:hAnsi="Roboto Thin"/>
+          <w:color w:val="2E74B5" w:themeColor="accent1" w:themeShade="BF"/>
           <w:sz w:val="36"/>
           <w:szCs w:val="36"/>
         </w:rPr>
-        <w:t>Demonstration Unit</w:t>
-      </w:r>
+      </w:pPr>
       <w:r>
         <w:rPr>
           <w:rFonts w:ascii="Roboto Thin" w:hAnsi="Roboto Thin"/>
-          <w:sz w:val="36"/>
-          <w:szCs w:val="36"/>
-        </w:rPr>
-        <w:t xml:space="preserve"> </w:t>
-      </w:r>
-    </w:p>
-    <w:p>
-      <w:pPr>
-        <w:jc w:val="right"/>
-        <w:rPr>
-          <w:rFonts w:ascii="Roboto Thin" w:hAnsi="Roboto Thin"/>
+          <w:color w:val="2E74B5" w:themeColor="accent1" w:themeShade="BF"/>
           <w:sz w:val="26"/>
           <w:szCs w:val="36"/>
         </w:rPr>
-      </w:pPr>
-      <w:r>
-        <w:rPr>
-          <w:rFonts w:ascii="Roboto Thin" w:hAnsi="Roboto Thin"/>
-          <w:sz w:val="26"/>
-          <w:szCs w:val="36"/>
-        </w:rPr>
-        <w:t>Board Revision: 0.1</w:t>
-      </w:r>
-    </w:p>
-    <w:p>
-      <w:pPr>
-        <w:jc w:val="right"/>
-        <w:rPr>
-          <w:rFonts w:ascii="Roboto Thin" w:hAnsi="Roboto Thin"/>
-          <w:sz w:val="36"/>
-          <w:szCs w:val="36"/>
-        </w:rPr>
-      </w:pPr>
-      <w:r>
-        <w:rPr>
-          <w:rFonts w:ascii="Roboto Thin" w:hAnsi="Roboto Thin"/>
-          <w:sz w:val="26"/>
-          <w:szCs w:val="36"/>
-        </w:rPr>
-        <w:t>2015-07-27</w:t>
+        <w:t>2015-07-28</w:t>
       </w:r>
     </w:p>
     <w:p>
@@ -183,7 +192,12 @@
     <w:p/>
     <w:p>
       <w:r>
-        <w:t xml:space="preserve">Thank you for buying an ESPLux! I hope the setup process is a simple one for you. The general idea is that you need to install your ESPLux in line with whatever light you want to control. There are a few provisos that you will need to keep in mind. </w:t>
+        <w:t>Thank you for buying an ESPLux! I hope the setup process is a simple one for you. The general idea is that you need to install your ESPLux in line with whatever light you want to control. There are a few provisos that you will need to kee</w:t>
+      </w:r>
+      <w:bookmarkStart w:id="0" w:name="_GoBack"/>
+      <w:bookmarkEnd w:id="0"/>
+      <w:r>
+        <w:t xml:space="preserve">p in mind. </w:t>
       </w:r>
     </w:p>
     <w:p/>
@@ -198,7 +212,7 @@
     <w:p/>
     <w:p>
       <w:r>
-        <w:t>The first revisions of these boards have deliberately low ratings. Future revisions will have a new rectification circuit that will allow for higher maximum ratings.</w:t>
+        <w:t>The first revisions of these boards have low ratings. Future revisions will have a new rectification circuit that will allow for higher maximum ratings.</w:t>
       </w:r>
     </w:p>
     <w:p>
@@ -500,6 +514,7 @@
       <w:r>
         <w:rPr>
           <w:noProof/>
+          <w:lang w:val="en-US"/>
         </w:rPr>
         <mc:AlternateContent>
           <mc:Choice Requires="wps">
@@ -959,6 +974,7 @@
       <w:r>
         <w:rPr>
           <w:noProof/>
+          <w:lang w:val="en-US"/>
         </w:rPr>
         <mc:AlternateContent>
           <mc:Choice Requires="wps">
@@ -1008,7 +1024,13 @@
                         <w:txbxContent>
                           <w:p>
                             <w:r>
-                              <w:t>Blue: This light will be on when the DC Output is turned on. If the output is dimmed, this light is also.</w:t>
+                              <w:t xml:space="preserve">Blue: This light will be on when the DC Output is turned on. If the output is dimmed, this light </w:t>
+                            </w:r>
+                            <w:r>
+                              <w:t>reflects that too</w:t>
+                            </w:r>
+                            <w:r>
+                              <w:t>.</w:t>
                             </w:r>
                           </w:p>
                         </w:txbxContent>
@@ -1035,7 +1057,13 @@
                   <w:txbxContent>
                     <w:p>
                       <w:r>
-                        <w:t>Blue: This light will be on when the DC Output is turned on. If the output is dimmed, this light is also.</w:t>
+                        <w:t xml:space="preserve">Blue: This light will be on when the DC Output is turned on. If the output is dimmed, this light </w:t>
+                      </w:r>
+                      <w:r>
+                        <w:t>reflects that too</w:t>
+                      </w:r>
+                      <w:r>
+                        <w:t>.</w:t>
                       </w:r>
                     </w:p>
                   </w:txbxContent>
@@ -1049,6 +1077,7 @@
       <w:r>
         <w:rPr>
           <w:noProof/>
+          <w:lang w:val="en-US"/>
         </w:rPr>
         <mc:AlternateContent>
           <mc:Choice Requires="wps">
@@ -1100,6 +1129,9 @@
                             <w:r>
                               <w:t>Green: This light will be on when the unit has power</w:t>
                             </w:r>
+                            <w:r>
+                              <w:t>.</w:t>
+                            </w:r>
                           </w:p>
                         </w:txbxContent>
                       </wps:txbx>
@@ -1127,6 +1159,9 @@
                       <w:r>
                         <w:t>Green: This light will be on when the unit has power</w:t>
                       </w:r>
+                      <w:r>
+                        <w:t>.</w:t>
+                      </w:r>
                     </w:p>
                   </w:txbxContent>
                 </v:textbox>
@@ -1140,7 +1175,7 @@
         <w:rPr>
           <w:noProof/>
         </w:rPr>
-        <w:object w:dxaOrig="225" w:dyaOrig="225">
+        <w:object w:dxaOrig="1440" w:dyaOrig="1440">
           <v:shapetype id="_x0000_t75" coordsize="21600,21600" o:spt="75" o:preferrelative="t" path="m@4@5l@4@11@9@11@9@5xe" filled="f" stroked="f">
             <v:stroke joinstyle="miter"/>
             <v:formulas>
@@ -1161,9 +1196,9 @@
             <o:lock v:ext="edit" aspectratio="t"/>
           </v:shapetype>
           <v:shape id="_x0000_s1026" type="#_x0000_t75" style="position:absolute;margin-left:25.8pt;margin-top:97.25pt;width:296.85pt;height:182.45pt;z-index:251659264;mso-position-horizontal-relative:text;mso-position-vertical-relative:text">
-            <v:imagedata r:id="rId5" o:title=""/>
+            <v:imagedata r:id="rId7" o:title=""/>
           </v:shape>
-          <o:OLEObject Type="Embed" ProgID="Photoshop.Image.13" ShapeID="_x0000_s1026" DrawAspect="Content" ObjectID="_1499541512" r:id="rId6">
+          <o:OLEObject Type="Embed" ProgID="Photoshop.Image.13" ShapeID="_x0000_s1026" DrawAspect="Content" ObjectID="_1499582108" r:id="rId8">
             <o:FieldCodes>\s</o:FieldCodes>
           </o:OLEObject>
         </w:object>
@@ -1190,7 +1225,19 @@
         <w:t xml:space="preserve">get set up. </w:t>
       </w:r>
       <w:r>
-        <w:t xml:space="preserve">Two get connected to the transformer, two get connected to your light. </w:t>
+        <w:t xml:space="preserve">Two </w:t>
+      </w:r>
+      <w:r>
+        <w:t>are</w:t>
+      </w:r>
+      <w:r>
+        <w:t xml:space="preserve"> connected to the transformer, two </w:t>
+      </w:r>
+      <w:r>
+        <w:t>connect</w:t>
+      </w:r>
+      <w:r>
+        <w:t xml:space="preserve"> to your light. </w:t>
       </w:r>
       <w:r>
         <w:t xml:space="preserve"> </w:t>
@@ -1228,6 +1275,382 @@
       </w:r>
     </w:p>
     <w:p>
+      <w:pPr>
+        <w:jc w:val="center"/>
+      </w:pPr>
+      <w:r>
+        <w:rPr>
+          <w:noProof/>
+          <w:lang w:val="en-US"/>
+        </w:rPr>
+        <mc:AlternateContent>
+          <mc:Choice Requires="wps">
+            <w:drawing>
+              <wp:anchor distT="0" distB="0" distL="114300" distR="114300" simplePos="0" relativeHeight="251686912" behindDoc="0" locked="0" layoutInCell="1" allowOverlap="1" wp14:anchorId="3C35195B" wp14:editId="5C1A84EF">
+                <wp:simplePos x="0" y="0"/>
+                <wp:positionH relativeFrom="column">
+                  <wp:posOffset>1714500</wp:posOffset>
+                </wp:positionH>
+                <wp:positionV relativeFrom="paragraph">
+                  <wp:posOffset>1939925</wp:posOffset>
+                </wp:positionV>
+                <wp:extent cx="281940" cy="952500"/>
+                <wp:effectExtent l="19050" t="19050" r="41910" b="19050"/>
+                <wp:wrapNone/>
+                <wp:docPr id="15" name="Straight Connector 15"/>
+                <wp:cNvGraphicFramePr/>
+                <a:graphic xmlns:a="http://schemas.openxmlformats.org/drawingml/2006/main">
+                  <a:graphicData uri="http://schemas.microsoft.com/office/word/2010/wordprocessingShape">
+                    <wps:wsp>
+                      <wps:cNvCnPr/>
+                      <wps:spPr>
+                        <a:xfrm flipV="1">
+                          <a:off x="0" y="0"/>
+                          <a:ext cx="281940" cy="952500"/>
+                        </a:xfrm>
+                        <a:prstGeom prst="line">
+                          <a:avLst/>
+                        </a:prstGeom>
+                        <a:ln w="57150"/>
+                      </wps:spPr>
+                      <wps:style>
+                        <a:lnRef idx="3">
+                          <a:schemeClr val="accent6"/>
+                        </a:lnRef>
+                        <a:fillRef idx="0">
+                          <a:schemeClr val="accent6"/>
+                        </a:fillRef>
+                        <a:effectRef idx="2">
+                          <a:schemeClr val="accent6"/>
+                        </a:effectRef>
+                        <a:fontRef idx="minor">
+                          <a:schemeClr val="tx1"/>
+                        </a:fontRef>
+                      </wps:style>
+                      <wps:bodyPr/>
+                    </wps:wsp>
+                  </a:graphicData>
+                </a:graphic>
+                <wp14:sizeRelH relativeFrom="margin">
+                  <wp14:pctWidth>0</wp14:pctWidth>
+                </wp14:sizeRelH>
+                <wp14:sizeRelV relativeFrom="margin">
+                  <wp14:pctHeight>0</wp14:pctHeight>
+                </wp14:sizeRelV>
+              </wp:anchor>
+            </w:drawing>
+          </mc:Choice>
+          <mc:Fallback>
+            <w:pict>
+              <v:line w14:anchorId="7AC42F6D" id="Straight Connector 15" o:spid="_x0000_s1026" style="position:absolute;flip:y;z-index:251686912;visibility:visible;mso-wrap-style:square;mso-width-percent:0;mso-height-percent:0;mso-wrap-distance-left:9pt;mso-wrap-distance-top:0;mso-wrap-distance-right:9pt;mso-wrap-distance-bottom:0;mso-position-horizontal:absolute;mso-position-horizontal-relative:text;mso-position-vertical:absolute;mso-position-vertical-relative:text;mso-width-percent:0;mso-height-percent:0;mso-width-relative:margin;mso-height-relative:margin" from="135pt,152.75pt" to="157.2pt,227.75pt" o:gfxdata="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" strokecolor="#70ad47 [3209]" strokeweight="4.5pt">
+                <v:stroke joinstyle="miter"/>
+              </v:line>
+            </w:pict>
+          </mc:Fallback>
+        </mc:AlternateContent>
+      </w:r>
+      <w:r>
+        <w:rPr>
+          <w:noProof/>
+          <w:lang w:val="en-US"/>
+        </w:rPr>
+        <mc:AlternateContent>
+          <mc:Choice Requires="wps">
+            <w:drawing>
+              <wp:anchor distT="0" distB="0" distL="114300" distR="114300" simplePos="0" relativeHeight="251684864" behindDoc="0" locked="0" layoutInCell="1" allowOverlap="1" wp14:anchorId="3C35195B" wp14:editId="5C1A84EF">
+                <wp:simplePos x="0" y="0"/>
+                <wp:positionH relativeFrom="column">
+                  <wp:posOffset>2423160</wp:posOffset>
+                </wp:positionH>
+                <wp:positionV relativeFrom="paragraph">
+                  <wp:posOffset>1947545</wp:posOffset>
+                </wp:positionV>
+                <wp:extent cx="358140" cy="937260"/>
+                <wp:effectExtent l="19050" t="19050" r="41910" b="34290"/>
+                <wp:wrapNone/>
+                <wp:docPr id="14" name="Straight Connector 14"/>
+                <wp:cNvGraphicFramePr/>
+                <a:graphic xmlns:a="http://schemas.openxmlformats.org/drawingml/2006/main">
+                  <a:graphicData uri="http://schemas.microsoft.com/office/word/2010/wordprocessingShape">
+                    <wps:wsp>
+                      <wps:cNvCnPr/>
+                      <wps:spPr>
+                        <a:xfrm flipH="1" flipV="1">
+                          <a:off x="0" y="0"/>
+                          <a:ext cx="358140" cy="937260"/>
+                        </a:xfrm>
+                        <a:prstGeom prst="line">
+                          <a:avLst/>
+                        </a:prstGeom>
+                        <a:ln w="57150"/>
+                      </wps:spPr>
+                      <wps:style>
+                        <a:lnRef idx="3">
+                          <a:schemeClr val="accent6"/>
+                        </a:lnRef>
+                        <a:fillRef idx="0">
+                          <a:schemeClr val="accent6"/>
+                        </a:fillRef>
+                        <a:effectRef idx="2">
+                          <a:schemeClr val="accent6"/>
+                        </a:effectRef>
+                        <a:fontRef idx="minor">
+                          <a:schemeClr val="tx1"/>
+                        </a:fontRef>
+                      </wps:style>
+                      <wps:bodyPr/>
+                    </wps:wsp>
+                  </a:graphicData>
+                </a:graphic>
+                <wp14:sizeRelH relativeFrom="margin">
+                  <wp14:pctWidth>0</wp14:pctWidth>
+                </wp14:sizeRelH>
+                <wp14:sizeRelV relativeFrom="margin">
+                  <wp14:pctHeight>0</wp14:pctHeight>
+                </wp14:sizeRelV>
+              </wp:anchor>
+            </w:drawing>
+          </mc:Choice>
+          <mc:Fallback>
+            <w:pict>
+              <v:line w14:anchorId="79C6E17A" id="Straight Connector 14" o:spid="_x0000_s1026" style="position:absolute;flip:x y;z-index:251684864;visibility:visible;mso-wrap-style:square;mso-width-percent:0;mso-height-percent:0;mso-wrap-distance-left:9pt;mso-wrap-distance-top:0;mso-wrap-distance-right:9pt;mso-wrap-distance-bottom:0;mso-position-horizontal:absolute;mso-position-horizontal-relative:text;mso-position-vertical:absolute;mso-position-vertical-relative:text;mso-width-percent:0;mso-height-percent:0;mso-width-relative:margin;mso-height-relative:margin" from="190.8pt,153.35pt" to="219pt,227.15pt" o:gfxdata="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" strokecolor="#70ad47 [3209]" strokeweight="4.5pt">
+                <v:stroke joinstyle="miter"/>
+              </v:line>
+            </w:pict>
+          </mc:Fallback>
+        </mc:AlternateContent>
+      </w:r>
+      <w:r>
+        <w:rPr>
+          <w:noProof/>
+          <w:lang w:val="en-US"/>
+        </w:rPr>
+        <w:drawing>
+          <wp:inline distT="0" distB="0" distL="0" distR="0" wp14:anchorId="2410E92E" wp14:editId="37CE5EFB">
+            <wp:extent cx="2499360" cy="2663070"/>
+            <wp:effectExtent l="0" t="0" r="0" b="4445"/>
+            <wp:docPr id="11" name="Picture 11"/>
+            <wp:cNvGraphicFramePr>
+              <a:graphicFrameLocks xmlns:a="http://schemas.openxmlformats.org/drawingml/2006/main" noChangeAspect="1"/>
+            </wp:cNvGraphicFramePr>
+            <a:graphic xmlns:a="http://schemas.openxmlformats.org/drawingml/2006/main">
+              <a:graphicData uri="http://schemas.openxmlformats.org/drawingml/2006/picture">
+                <pic:pic xmlns:pic="http://schemas.openxmlformats.org/drawingml/2006/picture">
+                  <pic:nvPicPr>
+                    <pic:cNvPr id="11" name="2015-07-28 09.09.08 HDR.jpg"/>
+                    <pic:cNvPicPr/>
+                  </pic:nvPicPr>
+                  <pic:blipFill>
+                    <a:blip r:embed="rId9" cstate="print">
+                      <a:extLst>
+                        <a:ext uri="{28A0092B-C50C-407E-A947-70E740481C1C}">
+                          <a14:useLocalDpi xmlns:a14="http://schemas.microsoft.com/office/drawing/2010/main" val="0"/>
+                        </a:ext>
+                      </a:extLst>
+                    </a:blip>
+                    <a:stretch>
+                      <a:fillRect/>
+                    </a:stretch>
+                  </pic:blipFill>
+                  <pic:spPr>
+                    <a:xfrm>
+                      <a:off x="0" y="0"/>
+                      <a:ext cx="2504864" cy="2668934"/>
+                    </a:xfrm>
+                    <a:prstGeom prst="rect">
+                      <a:avLst/>
+                    </a:prstGeom>
+                  </pic:spPr>
+                </pic:pic>
+              </a:graphicData>
+            </a:graphic>
+          </wp:inline>
+        </w:drawing>
+      </w:r>
+    </w:p>
+    <w:p>
+      <w:r>
+        <w:rPr>
+          <w:noProof/>
+          <w:lang w:val="en-US"/>
+        </w:rPr>
+        <mc:AlternateContent>
+          <mc:Choice Requires="wps">
+            <w:drawing>
+              <wp:anchor distT="45720" distB="45720" distL="114300" distR="114300" simplePos="0" relativeHeight="251688960" behindDoc="0" locked="0" layoutInCell="1" allowOverlap="1" wp14:anchorId="44849CC5" wp14:editId="2E7F0590">
+                <wp:simplePos x="0" y="0"/>
+                <wp:positionH relativeFrom="margin">
+                  <wp:posOffset>2461260</wp:posOffset>
+                </wp:positionH>
+                <wp:positionV relativeFrom="paragraph">
+                  <wp:posOffset>17780</wp:posOffset>
+                </wp:positionV>
+                <wp:extent cx="1348740" cy="365760"/>
+                <wp:effectExtent l="0" t="0" r="22860" b="15240"/>
+                <wp:wrapSquare wrapText="bothSides"/>
+                <wp:docPr id="13" name="Text Box 2"/>
+                <wp:cNvGraphicFramePr>
+                  <a:graphicFrameLocks xmlns:a="http://schemas.openxmlformats.org/drawingml/2006/main"/>
+                </wp:cNvGraphicFramePr>
+                <a:graphic xmlns:a="http://schemas.openxmlformats.org/drawingml/2006/main">
+                  <a:graphicData uri="http://schemas.microsoft.com/office/word/2010/wordprocessingShape">
+                    <wps:wsp>
+                      <wps:cNvSpPr txBox="1">
+                        <a:spLocks noChangeArrowheads="1"/>
+                      </wps:cNvSpPr>
+                      <wps:spPr bwMode="auto">
+                        <a:xfrm>
+                          <a:off x="0" y="0"/>
+                          <a:ext cx="1348740" cy="365760"/>
+                        </a:xfrm>
+                        <a:prstGeom prst="rect">
+                          <a:avLst/>
+                        </a:prstGeom>
+                        <a:solidFill>
+                          <a:srgbClr val="FFFFFF"/>
+                        </a:solidFill>
+                        <a:ln w="9525">
+                          <a:solidFill>
+                            <a:srgbClr val="000000"/>
+                          </a:solidFill>
+                          <a:miter lim="800000"/>
+                          <a:headEnd/>
+                          <a:tailEnd/>
+                        </a:ln>
+                      </wps:spPr>
+                      <wps:txbx>
+                        <w:txbxContent>
+                          <w:p>
+                            <w:r>
+                              <w:t>To downlight</w:t>
+                            </w:r>
+                          </w:p>
+                        </w:txbxContent>
+                      </wps:txbx>
+                      <wps:bodyPr rot="0" vert="horz" wrap="square" lIns="91440" tIns="45720" rIns="91440" bIns="45720" anchor="t" anchorCtr="0">
+                        <a:noAutofit/>
+                      </wps:bodyPr>
+                    </wps:wsp>
+                  </a:graphicData>
+                </a:graphic>
+                <wp14:sizeRelH relativeFrom="margin">
+                  <wp14:pctWidth>0</wp14:pctWidth>
+                </wp14:sizeRelH>
+                <wp14:sizeRelV relativeFrom="margin">
+                  <wp14:pctHeight>0</wp14:pctHeight>
+                </wp14:sizeRelV>
+              </wp:anchor>
+            </w:drawing>
+          </mc:Choice>
+          <mc:Fallback>
+            <w:pict>
+              <v:shape w14:anchorId="44849CC5" id="_x0000_s1029" type="#_x0000_t202" style="position:absolute;margin-left:193.8pt;margin-top:1.4pt;width:106.2pt;height:28.8pt;z-index:251688960;visibility:visible;mso-wrap-style:square;mso-width-percent:0;mso-height-percent:0;mso-wrap-distance-left:9pt;mso-wrap-distance-top:3.6pt;mso-wrap-distance-right:9pt;mso-wrap-distance-bottom:3.6pt;mso-position-horizontal:absolute;mso-position-horizontal-relative:margin;mso-position-vertical:absolute;mso-position-vertical-relative:text;mso-width-percent:0;mso-height-percent:0;mso-width-relative:margin;mso-height-relative:margin;v-text-anchor:top" o:gfxdata="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">
+                <v:textbox>
+                  <w:txbxContent>
+                    <w:p>
+                      <w:r>
+                        <w:t>To downlight</w:t>
+                      </w:r>
+                    </w:p>
+                  </w:txbxContent>
+                </v:textbox>
+                <w10:wrap type="square" anchorx="margin"/>
+              </v:shape>
+            </w:pict>
+          </mc:Fallback>
+        </mc:AlternateContent>
+      </w:r>
+      <w:r>
+        <w:rPr>
+          <w:noProof/>
+          <w:lang w:val="en-US"/>
+        </w:rPr>
+        <mc:AlternateContent>
+          <mc:Choice Requires="wps">
+            <w:drawing>
+              <wp:anchor distT="45720" distB="45720" distL="114300" distR="114300" simplePos="0" relativeHeight="251687936" behindDoc="0" locked="0" layoutInCell="1" allowOverlap="1" wp14:anchorId="5274318B" wp14:editId="4E9D8407">
+                <wp:simplePos x="0" y="0"/>
+                <wp:positionH relativeFrom="margin">
+                  <wp:posOffset>594360</wp:posOffset>
+                </wp:positionH>
+                <wp:positionV relativeFrom="paragraph">
+                  <wp:posOffset>10160</wp:posOffset>
+                </wp:positionV>
+                <wp:extent cx="1348740" cy="365760"/>
+                <wp:effectExtent l="0" t="0" r="22860" b="15240"/>
+                <wp:wrapSquare wrapText="bothSides"/>
+                <wp:docPr id="12" name="Text Box 2"/>
+                <wp:cNvGraphicFramePr>
+                  <a:graphicFrameLocks xmlns:a="http://schemas.openxmlformats.org/drawingml/2006/main"/>
+                </wp:cNvGraphicFramePr>
+                <a:graphic xmlns:a="http://schemas.openxmlformats.org/drawingml/2006/main">
+                  <a:graphicData uri="http://schemas.microsoft.com/office/word/2010/wordprocessingShape">
+                    <wps:wsp>
+                      <wps:cNvSpPr txBox="1">
+                        <a:spLocks noChangeArrowheads="1"/>
+                      </wps:cNvSpPr>
+                      <wps:spPr bwMode="auto">
+                        <a:xfrm>
+                          <a:off x="0" y="0"/>
+                          <a:ext cx="1348740" cy="365760"/>
+                        </a:xfrm>
+                        <a:prstGeom prst="rect">
+                          <a:avLst/>
+                        </a:prstGeom>
+                        <a:solidFill>
+                          <a:srgbClr val="FFFFFF"/>
+                        </a:solidFill>
+                        <a:ln w="9525">
+                          <a:solidFill>
+                            <a:srgbClr val="000000"/>
+                          </a:solidFill>
+                          <a:miter lim="800000"/>
+                          <a:headEnd/>
+                          <a:tailEnd/>
+                        </a:ln>
+                      </wps:spPr>
+                      <wps:txbx>
+                        <w:txbxContent>
+                          <w:p>
+                            <w:r>
+                              <w:t>To transformer</w:t>
+                            </w:r>
+                          </w:p>
+                        </w:txbxContent>
+                      </wps:txbx>
+                      <wps:bodyPr rot="0" vert="horz" wrap="square" lIns="91440" tIns="45720" rIns="91440" bIns="45720" anchor="t" anchorCtr="0">
+                        <a:noAutofit/>
+                      </wps:bodyPr>
+                    </wps:wsp>
+                  </a:graphicData>
+                </a:graphic>
+                <wp14:sizeRelH relativeFrom="margin">
+                  <wp14:pctWidth>0</wp14:pctWidth>
+                </wp14:sizeRelH>
+                <wp14:sizeRelV relativeFrom="margin">
+                  <wp14:pctHeight>0</wp14:pctHeight>
+                </wp14:sizeRelV>
+              </wp:anchor>
+            </w:drawing>
+          </mc:Choice>
+          <mc:Fallback>
+            <w:pict>
+              <v:shape w14:anchorId="5274318B" id="_x0000_s1030" type="#_x0000_t202" style="position:absolute;margin-left:46.8pt;margin-top:.8pt;width:106.2pt;height:28.8pt;z-index:251687936;visibility:visible;mso-wrap-style:square;mso-width-percent:0;mso-height-percent:0;mso-wrap-distance-left:9pt;mso-wrap-distance-top:3.6pt;mso-wrap-distance-right:9pt;mso-wrap-distance-bottom:3.6pt;mso-position-horizontal:absolute;mso-position-horizontal-relative:margin;mso-position-vertical:absolute;mso-position-vertical-relative:text;mso-width-percent:0;mso-height-percent:0;mso-width-relative:margin;mso-height-relative:margin;v-text-anchor:top" o:gfxdata="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">
+                <v:textbox>
+                  <w:txbxContent>
+                    <w:p>
+                      <w:r>
+                        <w:t>To transformer</w:t>
+                      </w:r>
+                    </w:p>
+                  </w:txbxContent>
+                </v:textbox>
+                <w10:wrap type="square" anchorx="margin"/>
+              </v:shape>
+            </w:pict>
+          </mc:Fallback>
+        </mc:AlternateContent>
+      </w:r>
       <w:r>
         <w:br w:type="page"/>
       </w:r>
@@ -1244,7 +1667,16 @@
     <w:p/>
     <w:p>
       <w:r>
-        <w:t>Your ESPLux comes pre-configured as an access point. This means you can connect to it with any wireless device, such as a mobile phone, or laptop. To go through each of these devices, it would take a considerable amount of space, so here are the details you’ll need to know.</w:t>
+        <w:t>Your ESPLux comes pre-configured as an access point. This means you can connect to it with any wireless device, such as a mobile phone, or laptop. To go through</w:t>
+      </w:r>
+      <w:r>
+        <w:t xml:space="preserve"> setup instructions for</w:t>
+      </w:r>
+      <w:r>
+        <w:t xml:space="preserve"> each of these devices, it would take a considerable amount of space, so here are </w:t>
+      </w:r>
+      <w:r>
+        <w:t>the details you’ll need to know to get you by.</w:t>
       </w:r>
     </w:p>
     <w:p>
@@ -1288,7 +1720,7 @@
       <w:r>
         <w:t xml:space="preserve">These should get you connected to your ESPLux. From here, open your favourite web browser, and browse to </w:t>
       </w:r>
-      <w:hyperlink r:id="rId7" w:history="1">
+      <w:hyperlink r:id="rId10" w:history="1">
         <w:r>
           <w:rPr>
             <w:rStyle w:val="Hyperlink"/>
@@ -1302,15 +1734,61 @@
         <w:t>The following webpage should show up.</w:t>
       </w:r>
     </w:p>
-    <w:p/>
+    <w:p>
+      <w:pPr>
+        <w:jc w:val="center"/>
+      </w:pPr>
+      <w:r>
+        <w:rPr>
+          <w:noProof/>
+          <w:lang w:val="en-US"/>
+        </w:rPr>
+        <w:drawing>
+          <wp:inline distT="0" distB="0" distL="0" distR="0">
+            <wp:extent cx="1676400" cy="2975624"/>
+            <wp:effectExtent l="0" t="0" r="0" b="0"/>
+            <wp:docPr id="8" name="Picture 8"/>
+            <wp:cNvGraphicFramePr>
+              <a:graphicFrameLocks xmlns:a="http://schemas.openxmlformats.org/drawingml/2006/main" noChangeAspect="1"/>
+            </wp:cNvGraphicFramePr>
+            <a:graphic xmlns:a="http://schemas.openxmlformats.org/drawingml/2006/main">
+              <a:graphicData uri="http://schemas.openxmlformats.org/drawingml/2006/picture">
+                <pic:pic xmlns:pic="http://schemas.openxmlformats.org/drawingml/2006/picture">
+                  <pic:nvPicPr>
+                    <pic:cNvPr id="8" name="IMG_5338.PNG"/>
+                    <pic:cNvPicPr/>
+                  </pic:nvPicPr>
+                  <pic:blipFill>
+                    <a:blip r:embed="rId11" cstate="print">
+                      <a:extLst>
+                        <a:ext uri="{28A0092B-C50C-407E-A947-70E740481C1C}">
+                          <a14:useLocalDpi xmlns:a14="http://schemas.microsoft.com/office/drawing/2010/main" val="0"/>
+                        </a:ext>
+                      </a:extLst>
+                    </a:blip>
+                    <a:stretch>
+                      <a:fillRect/>
+                    </a:stretch>
+                  </pic:blipFill>
+                  <pic:spPr>
+                    <a:xfrm>
+                      <a:off x="0" y="0"/>
+                      <a:ext cx="1691338" cy="3002139"/>
+                    </a:xfrm>
+                    <a:prstGeom prst="rect">
+                      <a:avLst/>
+                    </a:prstGeom>
+                  </pic:spPr>
+                </pic:pic>
+              </a:graphicData>
+            </a:graphic>
+          </wp:inline>
+        </w:drawing>
+      </w:r>
+    </w:p>
     <w:p>
       <w:r>
         <w:t>The following sections will step you through each of the options available to you. In reverse order, of course.</w:t>
-      </w:r>
-    </w:p>
-    <w:p>
-      <w:r>
-        <w:br w:type="page"/>
       </w:r>
     </w:p>
     <w:p>
@@ -1333,25 +1811,155 @@
     </w:p>
     <w:p>
       <w:r>
-        <w:t xml:space="preserve">Scroll down to the bottom of the page, to the section called Wi-Fi. </w:t>
+        <w:t xml:space="preserve">Scroll down to the bottom of the </w:t>
+      </w:r>
+      <w:r>
+        <w:t>web</w:t>
+      </w:r>
+      <w:r>
+        <w:t xml:space="preserve">page, to the section called </w:t>
+      </w:r>
+      <w:r>
+        <w:rPr>
+          <w:rStyle w:val="Strong"/>
+        </w:rPr>
+        <w:t>Wi-Fi</w:t>
+      </w:r>
+      <w:r>
+        <w:t xml:space="preserve">. </w:t>
+      </w:r>
+    </w:p>
+    <w:p>
+      <w:r>
+        <w:rPr>
+          <w:noProof/>
+          <w:lang w:val="en-US"/>
+        </w:rPr>
+        <w:drawing>
+          <wp:anchor distT="0" distB="0" distL="114300" distR="114300" simplePos="0" relativeHeight="251678720" behindDoc="1" locked="0" layoutInCell="1" allowOverlap="1" wp14:anchorId="6524094F" wp14:editId="3286037A">
+            <wp:simplePos x="0" y="0"/>
+            <wp:positionH relativeFrom="margin">
+              <wp:posOffset>2994660</wp:posOffset>
+            </wp:positionH>
+            <wp:positionV relativeFrom="paragraph">
+              <wp:posOffset>30480</wp:posOffset>
+            </wp:positionV>
+            <wp:extent cx="1295400" cy="2440305"/>
+            <wp:effectExtent l="0" t="0" r="0" b="0"/>
+            <wp:wrapSquare wrapText="bothSides"/>
+            <wp:docPr id="9" name="Picture 9"/>
+            <wp:cNvGraphicFramePr>
+              <a:graphicFrameLocks xmlns:a="http://schemas.openxmlformats.org/drawingml/2006/main" noChangeAspect="1"/>
+            </wp:cNvGraphicFramePr>
+            <a:graphic xmlns:a="http://schemas.openxmlformats.org/drawingml/2006/main">
+              <a:graphicData uri="http://schemas.openxmlformats.org/drawingml/2006/picture">
+                <pic:pic xmlns:pic="http://schemas.openxmlformats.org/drawingml/2006/picture">
+                  <pic:nvPicPr>
+                    <pic:cNvPr id="9" name="Wifi.png"/>
+                    <pic:cNvPicPr/>
+                  </pic:nvPicPr>
+                  <pic:blipFill>
+                    <a:blip r:embed="rId12" cstate="print">
+                      <a:extLst>
+                        <a:ext uri="{28A0092B-C50C-407E-A947-70E740481C1C}">
+                          <a14:useLocalDpi xmlns:a14="http://schemas.microsoft.com/office/drawing/2010/main" val="0"/>
+                        </a:ext>
+                      </a:extLst>
+                    </a:blip>
+                    <a:stretch>
+                      <a:fillRect/>
+                    </a:stretch>
+                  </pic:blipFill>
+                  <pic:spPr>
+                    <a:xfrm>
+                      <a:off x="0" y="0"/>
+                      <a:ext cx="1295400" cy="2440305"/>
+                    </a:xfrm>
+                    <a:prstGeom prst="rect">
+                      <a:avLst/>
+                    </a:prstGeom>
+                  </pic:spPr>
+                </pic:pic>
+              </a:graphicData>
+            </a:graphic>
+            <wp14:sizeRelH relativeFrom="margin">
+              <wp14:pctWidth>0</wp14:pctWidth>
+            </wp14:sizeRelH>
+            <wp14:sizeRelV relativeFrom="margin">
+              <wp14:pctHeight>0</wp14:pctHeight>
+            </wp14:sizeRelV>
+          </wp:anchor>
+        </w:drawing>
+      </w:r>
+    </w:p>
+    <w:p>
+      <w:r>
+        <w:t xml:space="preserve">Here you can type in your network details. Your </w:t>
+      </w:r>
+      <w:r>
+        <w:rPr>
+          <w:rStyle w:val="Strong"/>
+        </w:rPr>
+        <w:t>SSID</w:t>
+      </w:r>
+      <w:r>
+        <w:t xml:space="preserve"> and </w:t>
+      </w:r>
+      <w:r>
+        <w:rPr>
+          <w:rStyle w:val="Strong"/>
+        </w:rPr>
+        <w:t xml:space="preserve">Password </w:t>
+      </w:r>
+      <w:r>
+        <w:t xml:space="preserve">are for your network. I can’t tell you what they are, they will have been configured when you first set up your network. The setting </w:t>
+      </w:r>
+      <w:r>
+        <w:rPr>
+          <w:rStyle w:val="Strong"/>
+        </w:rPr>
+        <w:t>Set Static IP</w:t>
+      </w:r>
+      <w:r>
+        <w:t xml:space="preserve"> in almost all cases should be set, and an available IP address should be chosen on your network. You can </w:t>
+      </w:r>
+      <w:r>
+        <w:t xml:space="preserve">use a piece of software called </w:t>
+      </w:r>
+      <w:r>
+        <w:rPr>
+          <w:rStyle w:val="Strong"/>
+        </w:rPr>
+        <w:t>Angry IP Scanner</w:t>
+      </w:r>
+      <w:r>
+        <w:t xml:space="preserve"> to find free addresses to type in.</w:t>
       </w:r>
     </w:p>
     <w:p/>
     <w:p>
       <w:r>
-        <w:t>Here you can type in your network details. Your SSID and Password are for your network. I can’t tell you what they are, they will have been configured when you first set up your network. The setting ‘Set Static IP’ in almost all cases should be set, and an available IP address should be chosen on your network. You can use a piece of software called ‘Angry IP Scanner’ to find free addresses to type in.</w:t>
-      </w:r>
-    </w:p>
-    <w:p/>
-    <w:p>
-      <w:r>
-        <w:t xml:space="preserve">When you hit save settings, ESPLux will do its best to point you to the new address you have set. In the case that this doesn’t work, make sure you are connected to the appropriate network and type the IP address you set above into your web browser. If you have not set a static IP, </w:t>
+        <w:t xml:space="preserve">When you hit </w:t>
+      </w:r>
+      <w:r>
+        <w:rPr>
+          <w:rStyle w:val="Strong"/>
+        </w:rPr>
+        <w:t>Save S</w:t>
+      </w:r>
+      <w:r>
+        <w:rPr>
+          <w:rStyle w:val="Strong"/>
+        </w:rPr>
+        <w:t>ettings</w:t>
+      </w:r>
+      <w:r>
+        <w:t xml:space="preserve">, ESPLux will do its best to point you to the new address you have set. In the case that this doesn’t work, make sure you are connected to the appropriate network and type the IP address you set above into your web browser. If you have not set a static IP, </w:t>
       </w:r>
       <w:r>
         <w:t>you will need to go find which address it has been assigned on your router/DHCP server.</w:t>
       </w:r>
     </w:p>
-    <w:p/>
     <w:p>
       <w:r>
         <w:br w:type="page"/>
@@ -1407,7 +2015,13 @@
         <w:t>Light Control</w:t>
       </w:r>
       <w:r>
-        <w:t xml:space="preserve"> section of the webpage. This is handy if you have a light that has been listed as non-dimmable, or you simply do not want this feature turned on.</w:t>
+        <w:t xml:space="preserve"> section of the webpage. This is handy if you have a light that </w:t>
+      </w:r>
+      <w:r>
+        <w:t xml:space="preserve">is considered </w:t>
+      </w:r>
+      <w:r>
+        <w:t>non-dimmable, or you simply do not want this feature turned on.</w:t>
       </w:r>
     </w:p>
     <w:p>
@@ -1420,7 +2034,13 @@
     </w:p>
     <w:p>
       <w:r>
-        <w:t>When this checkbox is green, the ESPLux remembers the previous state of the light for when you flip the light switch (or lose power). If this is not checked, the light will revert back to full brightness every time. Depending on your setup, you may prefer either option. For example, for a setup without a light switch, you would probably prefer the light to remember its previous setting. When you do have a switch available, having this option disabled might be useful so you can use the switch as per normal.</w:t>
+        <w:t xml:space="preserve">When this checkbox is green, the ESPLux remembers the previous state of the light for when you flip the light switch (or lose power). If this is not checked, the light will revert back to full brightness every time. Depending on your setup, you may prefer either option. For example, for a setup without a light switch, you would probably prefer the light to remember its previous setting. When you do have a switch available, having this option disabled might be useful so you can use the </w:t>
+      </w:r>
+      <w:r>
+        <w:t>light</w:t>
+      </w:r>
+      <w:r>
+        <w:t xml:space="preserve"> as per normal.</w:t>
       </w:r>
     </w:p>
     <w:p>
@@ -1433,7 +2053,13 @@
     </w:p>
     <w:p>
       <w:r>
-        <w:t>This simply gives you the ability to name your light. If you have two or more units connected to your network, it will take the guesswork out of the light that you are currently using.</w:t>
+        <w:t xml:space="preserve">This simply gives you the ability to name your light. If you have two or more units connected to your network, it will take the guesswork out of </w:t>
+      </w:r>
+      <w:r>
+        <w:t xml:space="preserve">figuring out which </w:t>
+      </w:r>
+      <w:r>
+        <w:t>light you are currently using.</w:t>
       </w:r>
     </w:p>
     <w:p>
@@ -1477,6 +2103,58 @@
       </w:r>
     </w:p>
     <w:p>
+      <w:pPr>
+        <w:jc w:val="center"/>
+      </w:pPr>
+      <w:r>
+        <w:rPr>
+          <w:noProof/>
+          <w:lang w:val="en-US"/>
+        </w:rPr>
+        <w:drawing>
+          <wp:inline distT="0" distB="0" distL="0" distR="0">
+            <wp:extent cx="2118360" cy="2045491"/>
+            <wp:effectExtent l="0" t="0" r="0" b="0"/>
+            <wp:docPr id="10" name="Picture 10"/>
+            <wp:cNvGraphicFramePr>
+              <a:graphicFrameLocks xmlns:a="http://schemas.openxmlformats.org/drawingml/2006/main" noChangeAspect="1"/>
+            </wp:cNvGraphicFramePr>
+            <a:graphic xmlns:a="http://schemas.openxmlformats.org/drawingml/2006/main">
+              <a:graphicData uri="http://schemas.openxmlformats.org/drawingml/2006/picture">
+                <pic:pic xmlns:pic="http://schemas.openxmlformats.org/drawingml/2006/picture">
+                  <pic:nvPicPr>
+                    <pic:cNvPr id="10" name="Light Control.png"/>
+                    <pic:cNvPicPr/>
+                  </pic:nvPicPr>
+                  <pic:blipFill>
+                    <a:blip r:embed="rId13" cstate="print">
+                      <a:extLst>
+                        <a:ext uri="{28A0092B-C50C-407E-A947-70E740481C1C}">
+                          <a14:useLocalDpi xmlns:a14="http://schemas.microsoft.com/office/drawing/2010/main" val="0"/>
+                        </a:ext>
+                      </a:extLst>
+                    </a:blip>
+                    <a:stretch>
+                      <a:fillRect/>
+                    </a:stretch>
+                  </pic:blipFill>
+                  <pic:spPr>
+                    <a:xfrm>
+                      <a:off x="0" y="0"/>
+                      <a:ext cx="2127153" cy="2053982"/>
+                    </a:xfrm>
+                    <a:prstGeom prst="rect">
+                      <a:avLst/>
+                    </a:prstGeom>
+                  </pic:spPr>
+                </pic:pic>
+              </a:graphicData>
+            </a:graphic>
+          </wp:inline>
+        </w:drawing>
+      </w:r>
+    </w:p>
+    <w:p>
       <w:r>
         <w:t xml:space="preserve">Simply press </w:t>
       </w:r>
@@ -1535,20 +2213,13 @@
       <w:pPr>
         <w:pStyle w:val="Heading2"/>
       </w:pPr>
-      <w:proofErr w:type="spellStart"/>
       <w:r>
         <w:t>OpenHAB</w:t>
       </w:r>
-      <w:proofErr w:type="spellEnd"/>
-    </w:p>
-    <w:p>
-      <w:proofErr w:type="spellStart"/>
-      <w:r>
-        <w:t>OpenHAB</w:t>
-      </w:r>
-      <w:proofErr w:type="spellEnd"/>
-      <w:r>
-        <w:t xml:space="preserve"> support will be coming, but is not available at the time this document was written. Please check my project logs at http://esplux.info for more information.</w:t>
+    </w:p>
+    <w:p>
+      <w:r>
+        <w:t>OpenHAB support will be coming, but is not available at the time this document was written. Please check my project logs at http://esplux.info for more information.</w:t>
       </w:r>
     </w:p>
     <w:p>
@@ -1733,7 +2404,15 @@
         <w:t>Resetting Wireless</w:t>
       </w:r>
       <w:r>
-        <w:t xml:space="preserve"> guide to reset your unit back to defaults and start again.</w:t>
+        <w:t xml:space="preserve"> guide </w:t>
+      </w:r>
+      <w:proofErr w:type="gramStart"/>
+      <w:r>
+        <w:t>to</w:t>
+      </w:r>
+      <w:proofErr w:type="gramEnd"/>
+      <w:r>
+        <w:t xml:space="preserve"> reset your unit back to defaults and start again.</w:t>
       </w:r>
     </w:p>
     <w:p/>
@@ -1750,19 +2429,123 @@
       <w:r>
         <w:t xml:space="preserve"> and ask me any questions you need. I hope your experience with ESPLux has been a pleasant one.</w:t>
       </w:r>
-      <w:bookmarkStart w:id="0" w:name="_GoBack"/>
-      <w:bookmarkEnd w:id="0"/>
     </w:p>
     <w:p/>
     <w:p/>
     <w:sectPr>
+      <w:footerReference w:type="default" r:id="rId14"/>
       <w:pgSz w:w="8417" w:h="11909" w:orient="landscape" w:code="9"/>
-      <w:pgMar w:top="720" w:right="720" w:bottom="720" w:left="720" w:header="720" w:footer="720" w:gutter="0"/>
+      <w:pgMar w:top="720" w:right="720" w:bottom="720" w:left="720" w:header="0" w:footer="0" w:gutter="0"/>
+      <w:pgNumType w:start="0"/>
       <w:cols w:space="720"/>
+      <w:titlePg/>
       <w:docGrid w:linePitch="360"/>
     </w:sectPr>
   </w:body>
 </w:document>
+</file>
+
+<file path=word/endnotes.xml><?xml version="1.0" encoding="utf-8"?>
+<w:endnotes xmlns:wpc="http://schemas.microsoft.com/office/word/2010/wordprocessingCanvas" xmlns:mc="http://schemas.openxmlformats.org/markup-compatibility/2006" xmlns:o="urn:schemas-microsoft-com:office:office" xmlns:r="http://schemas.openxmlformats.org/officeDocument/2006/relationships" xmlns:m="http://schemas.openxmlformats.org/officeDocument/2006/math" xmlns:v="urn:schemas-microsoft-com:vml" xmlns:wp14="http://schemas.microsoft.com/office/word/2010/wordprocessingDrawing" xmlns:wp="http://schemas.openxmlformats.org/drawingml/2006/wordprocessingDrawing" xmlns:w10="urn:schemas-microsoft-com:office:word" xmlns:w="http://schemas.openxmlformats.org/wordprocessingml/2006/main" xmlns:w14="http://schemas.microsoft.com/office/word/2010/wordml" xmlns:w15="http://schemas.microsoft.com/office/word/2012/wordml" xmlns:wpg="http://schemas.microsoft.com/office/word/2010/wordprocessingGroup" xmlns:wpi="http://schemas.microsoft.com/office/word/2010/wordprocessingInk" xmlns:wne="http://schemas.microsoft.com/office/word/2006/wordml" xmlns:wps="http://schemas.microsoft.com/office/word/2010/wordprocessingShape" mc:Ignorable="w14 w15 wp14">
+  <w:endnote w:type="separator" w:id="-1">
+    <w:p>
+      <w:pPr>
+        <w:spacing w:after="0" w:line="240" w:lineRule="auto"/>
+      </w:pPr>
+      <w:r>
+        <w:separator/>
+      </w:r>
+    </w:p>
+  </w:endnote>
+  <w:endnote w:type="continuationSeparator" w:id="0">
+    <w:p>
+      <w:pPr>
+        <w:spacing w:after="0" w:line="240" w:lineRule="auto"/>
+      </w:pPr>
+      <w:r>
+        <w:continuationSeparator/>
+      </w:r>
+    </w:p>
+  </w:endnote>
+</w:endnotes>
+</file>
+
+<file path=word/footer1.xml><?xml version="1.0" encoding="utf-8"?>
+<w:ftr xmlns:wpc="http://schemas.microsoft.com/office/word/2010/wordprocessingCanvas" xmlns:mc="http://schemas.openxmlformats.org/markup-compatibility/2006" xmlns:o="urn:schemas-microsoft-com:office:office" xmlns:r="http://schemas.openxmlformats.org/officeDocument/2006/relationships" xmlns:m="http://schemas.openxmlformats.org/officeDocument/2006/math" xmlns:v="urn:schemas-microsoft-com:vml" xmlns:wp14="http://schemas.microsoft.com/office/word/2010/wordprocessingDrawing" xmlns:wp="http://schemas.openxmlformats.org/drawingml/2006/wordprocessingDrawing" xmlns:w10="urn:schemas-microsoft-com:office:word" xmlns:w="http://schemas.openxmlformats.org/wordprocessingml/2006/main" xmlns:w14="http://schemas.microsoft.com/office/word/2010/wordml" xmlns:w15="http://schemas.microsoft.com/office/word/2012/wordml" xmlns:wpg="http://schemas.microsoft.com/office/word/2010/wordprocessingGroup" xmlns:wpi="http://schemas.microsoft.com/office/word/2010/wordprocessingInk" xmlns:wne="http://schemas.microsoft.com/office/word/2006/wordml" xmlns:wps="http://schemas.microsoft.com/office/word/2010/wordprocessingShape" mc:Ignorable="w14 w15 wp14">
+  <w:sdt>
+    <w:sdtPr>
+      <w:id w:val="1637683169"/>
+      <w:docPartObj>
+        <w:docPartGallery w:val="Page Numbers (Bottom of Page)"/>
+        <w:docPartUnique/>
+      </w:docPartObj>
+    </w:sdtPr>
+    <w:sdtEndPr>
+      <w:rPr>
+        <w:noProof/>
+      </w:rPr>
+    </w:sdtEndPr>
+    <w:sdtContent>
+      <w:p>
+        <w:pPr>
+          <w:pStyle w:val="Footer"/>
+          <w:jc w:val="center"/>
+        </w:pPr>
+        <w:r>
+          <w:fldChar w:fldCharType="begin"/>
+        </w:r>
+        <w:r>
+          <w:instrText xml:space="preserve"> PAGE   \* MERGEFORMAT </w:instrText>
+        </w:r>
+        <w:r>
+          <w:fldChar w:fldCharType="separate"/>
+        </w:r>
+        <w:r>
+          <w:rPr>
+            <w:noProof/>
+          </w:rPr>
+          <w:t>5</w:t>
+        </w:r>
+        <w:r>
+          <w:rPr>
+            <w:noProof/>
+          </w:rPr>
+          <w:fldChar w:fldCharType="end"/>
+        </w:r>
+      </w:p>
+    </w:sdtContent>
+  </w:sdt>
+  <w:p>
+    <w:pPr>
+      <w:pStyle w:val="Footer"/>
+    </w:pPr>
+  </w:p>
+</w:ftr>
+</file>
+
+<file path=word/footnotes.xml><?xml version="1.0" encoding="utf-8"?>
+<w:footnotes xmlns:wpc="http://schemas.microsoft.com/office/word/2010/wordprocessingCanvas" xmlns:mc="http://schemas.openxmlformats.org/markup-compatibility/2006" xmlns:o="urn:schemas-microsoft-com:office:office" xmlns:r="http://schemas.openxmlformats.org/officeDocument/2006/relationships" xmlns:m="http://schemas.openxmlformats.org/officeDocument/2006/math" xmlns:v="urn:schemas-microsoft-com:vml" xmlns:wp14="http://schemas.microsoft.com/office/word/2010/wordprocessingDrawing" xmlns:wp="http://schemas.openxmlformats.org/drawingml/2006/wordprocessingDrawing" xmlns:w10="urn:schemas-microsoft-com:office:word" xmlns:w="http://schemas.openxmlformats.org/wordprocessingml/2006/main" xmlns:w14="http://schemas.microsoft.com/office/word/2010/wordml" xmlns:w15="http://schemas.microsoft.com/office/word/2012/wordml" xmlns:wpg="http://schemas.microsoft.com/office/word/2010/wordprocessingGroup" xmlns:wpi="http://schemas.microsoft.com/office/word/2010/wordprocessingInk" xmlns:wne="http://schemas.microsoft.com/office/word/2006/wordml" xmlns:wps="http://schemas.microsoft.com/office/word/2010/wordprocessingShape" mc:Ignorable="w14 w15 wp14">
+  <w:footnote w:type="separator" w:id="-1">
+    <w:p>
+      <w:pPr>
+        <w:spacing w:after="0" w:line="240" w:lineRule="auto"/>
+      </w:pPr>
+      <w:r>
+        <w:separator/>
+      </w:r>
+    </w:p>
+  </w:footnote>
+  <w:footnote w:type="continuationSeparator" w:id="0">
+    <w:p>
+      <w:pPr>
+        <w:spacing w:after="0" w:line="240" w:lineRule="auto"/>
+      </w:pPr>
+      <w:r>
+        <w:continuationSeparator/>
+      </w:r>
+    </w:p>
+  </w:footnote>
+</w:footnotes>
 </file>
 
 <file path=word/numbering.xml><?xml version="1.0" encoding="utf-8"?>
@@ -2534,6 +3317,58 @@
       <w:lang w:val="en-AU"/>
     </w:rPr>
   </w:style>
+  <w:style w:type="paragraph" w:styleId="Header">
+    <w:name w:val="header"/>
+    <w:basedOn w:val="Normal"/>
+    <w:link w:val="HeaderChar"/>
+    <w:uiPriority w:val="99"/>
+    <w:unhideWhenUsed/>
+    <w:rsid w:val="006C32AD"/>
+    <w:pPr>
+      <w:tabs>
+        <w:tab w:val="center" w:pos="4680"/>
+        <w:tab w:val="right" w:pos="9360"/>
+      </w:tabs>
+      <w:spacing w:after="0" w:line="240" w:lineRule="auto"/>
+    </w:pPr>
+  </w:style>
+  <w:style w:type="character" w:customStyle="1" w:styleId="HeaderChar">
+    <w:name w:val="Header Char"/>
+    <w:basedOn w:val="DefaultParagraphFont"/>
+    <w:link w:val="Header"/>
+    <w:uiPriority w:val="99"/>
+    <w:rsid w:val="006C32AD"/>
+    <w:rPr>
+      <w:rFonts w:ascii="Roboto" w:hAnsi="Roboto"/>
+      <w:lang w:val="en-AU"/>
+    </w:rPr>
+  </w:style>
+  <w:style w:type="paragraph" w:styleId="Footer">
+    <w:name w:val="footer"/>
+    <w:basedOn w:val="Normal"/>
+    <w:link w:val="FooterChar"/>
+    <w:uiPriority w:val="99"/>
+    <w:unhideWhenUsed/>
+    <w:rsid w:val="006C32AD"/>
+    <w:pPr>
+      <w:tabs>
+        <w:tab w:val="center" w:pos="4680"/>
+        <w:tab w:val="right" w:pos="9360"/>
+      </w:tabs>
+      <w:spacing w:after="0" w:line="240" w:lineRule="auto"/>
+    </w:pPr>
+  </w:style>
+  <w:style w:type="character" w:customStyle="1" w:styleId="FooterChar">
+    <w:name w:val="Footer Char"/>
+    <w:basedOn w:val="DefaultParagraphFont"/>
+    <w:link w:val="Footer"/>
+    <w:uiPriority w:val="99"/>
+    <w:rsid w:val="006C32AD"/>
+    <w:rPr>
+      <w:rFonts w:ascii="Roboto" w:hAnsi="Roboto"/>
+      <w:lang w:val="en-AU"/>
+    </w:rPr>
+  </w:style>
 </w:styles>
 </file>
 

</xml_diff>